<commit_message>
Updated lab sign-up sheet
</commit_message>
<xml_diff>
--- a/Lab/Signup Sheet.docx
+++ b/Lab/Signup Sheet.docx
@@ -913,8 +913,6 @@
               </w:rPr>
               <w:t>Jean Marc</w:t>
             </w:r>
-            <w:bookmarkStart w:id="0" w:name="_GoBack"/>
-            <w:bookmarkEnd w:id="0"/>
           </w:p>
         </w:tc>
         <w:tc>
@@ -1626,6 +1624,14 @@
                 <w:b/>
               </w:rPr>
             </w:pPr>
+            <w:r>
+              <w:rPr>
+                <w:b/>
+              </w:rPr>
+              <w:t>Rebecca Long</w:t>
+            </w:r>
+            <w:bookmarkStart w:id="0" w:name="_GoBack"/>
+            <w:bookmarkEnd w:id="0"/>
           </w:p>
         </w:tc>
       </w:tr>

</xml_diff>